<commit_message>
Ispravio sve gramatičke greške i dodao autore
Pogledajte da li vam se svidja naslovna strana, i da li imate nekih zamerki
</commit_message>
<xml_diff>
--- a/Dokumentacija/Faza_2_SSU/SSU/SSU_DodavanjeNovogAdminMod.docx
+++ b/Dokumentacija/Faza_2_SSU/SSU/SSU_DodavanjeNovogAdminMod.docx
@@ -848,7 +848,6 @@
               <w:color w:val="auto"/>
             </w:rPr>
           </w:pPr>
-          <w:proofErr w:type="spellStart"/>
           <w:r>
             <w:rPr>
               <w:rFonts w:ascii="Times New Roman" w:hAnsi="Times New Roman" w:cs="Times New Roman"/>
@@ -870,7 +869,6 @@
             </w:rPr>
             <w:t>aj</w:t>
           </w:r>
-          <w:proofErr w:type="spellEnd"/>
         </w:p>
         <w:p>
           <w:pPr>
@@ -2805,16 +2803,13 @@
         <w:jc w:val="both"/>
       </w:pPr>
       <w:r>
-        <w:t>Dokument će koristiti svi članovi projektnog tima u razvoju projekta i testiranju a može se koristiti i pri pisanju uputstva za</w:t>
-      </w:r>
-      <w:r>
-        <w:rPr>
-          <w:spacing w:val="-47"/>
-        </w:rPr>
-        <w:t xml:space="preserve"> </w:t>
-      </w:r>
-      <w:r>
-        <w:t>upotrebu.</w:t>
+        <w:t xml:space="preserve">Dokument će koristiti svi članovi projektnog tima u razvoju projekta i testiranju a može se koristiti i pri pisanju uputstva </w:t>
+      </w:r>
+      <w:r>
+        <w:t>za upotrebu</w:t>
+      </w:r>
+      <w:r>
+        <w:t>.</w:t>
       </w:r>
     </w:p>
     <w:p>
@@ -3773,69 +3768,12 @@
           <w:szCs w:val="12"/>
         </w:rPr>
       </w:pPr>
-      <w:proofErr w:type="spellStart"/>
       <w:r>
         <w:rPr>
           <w:szCs w:val="12"/>
           <w:lang w:val="en-US"/>
         </w:rPr>
-        <w:t>Sistem</w:t>
-      </w:r>
-      <w:proofErr w:type="spellEnd"/>
-      <w:r>
-        <w:rPr>
-          <w:szCs w:val="12"/>
-          <w:lang w:val="en-US"/>
-        </w:rPr>
-        <w:t xml:space="preserve"> </w:t>
-      </w:r>
-      <w:proofErr w:type="spellStart"/>
-      <w:r>
-        <w:rPr>
-          <w:szCs w:val="12"/>
-          <w:lang w:val="en-US"/>
-        </w:rPr>
-        <w:t>provera</w:t>
-      </w:r>
-      <w:proofErr w:type="spellEnd"/>
-      <w:r>
-        <w:rPr>
-          <w:szCs w:val="12"/>
-          <w:lang w:val="en-US"/>
-        </w:rPr>
-        <w:t xml:space="preserve"> </w:t>
-      </w:r>
-      <w:proofErr w:type="spellStart"/>
-      <w:r>
-        <w:rPr>
-          <w:szCs w:val="12"/>
-          <w:lang w:val="en-US"/>
-        </w:rPr>
-        <w:t>validnost</w:t>
-      </w:r>
-      <w:proofErr w:type="spellEnd"/>
-      <w:r>
-        <w:rPr>
-          <w:szCs w:val="12"/>
-          <w:lang w:val="en-US"/>
-        </w:rPr>
-        <w:t xml:space="preserve"> </w:t>
-      </w:r>
-      <w:proofErr w:type="spellStart"/>
-      <w:r>
-        <w:rPr>
-          <w:szCs w:val="12"/>
-          <w:lang w:val="en-US"/>
-        </w:rPr>
-        <w:t>podataka</w:t>
-      </w:r>
-      <w:proofErr w:type="spellEnd"/>
-      <w:r>
-        <w:rPr>
-          <w:szCs w:val="12"/>
-          <w:lang w:val="en-US"/>
-        </w:rPr>
-        <w:t>.</w:t>
+        <w:t>Sistem provera validnost podataka.</w:t>
       </w:r>
     </w:p>
     <w:p>
@@ -3855,113 +3793,15 @@
           <w:szCs w:val="12"/>
           <w:lang w:val="en-US"/>
         </w:rPr>
-        <w:t xml:space="preserve">Svi </w:t>
-      </w:r>
-      <w:proofErr w:type="spellStart"/>
+        <w:t xml:space="preserve">Svi podaci su validni, sistem ispisuje “Novi administrator/moderator je uspešno </w:t>
+      </w:r>
       <w:r>
         <w:rPr>
           <w:szCs w:val="12"/>
           <w:lang w:val="en-US"/>
         </w:rPr>
-        <w:t>podaci</w:t>
-      </w:r>
-      <w:proofErr w:type="spellEnd"/>
-      <w:r>
-        <w:rPr>
-          <w:szCs w:val="12"/>
-          <w:lang w:val="en-US"/>
-        </w:rPr>
-        <w:t xml:space="preserve"> </w:t>
-      </w:r>
-      <w:proofErr w:type="spellStart"/>
-      <w:r>
-        <w:rPr>
-          <w:szCs w:val="12"/>
-          <w:lang w:val="en-US"/>
-        </w:rPr>
-        <w:t>su</w:t>
-      </w:r>
-      <w:proofErr w:type="spellEnd"/>
-      <w:r>
-        <w:rPr>
-          <w:szCs w:val="12"/>
-          <w:lang w:val="en-US"/>
-        </w:rPr>
-        <w:t xml:space="preserve"> </w:t>
-      </w:r>
-      <w:proofErr w:type="spellStart"/>
-      <w:r>
-        <w:rPr>
-          <w:szCs w:val="12"/>
-          <w:lang w:val="en-US"/>
-        </w:rPr>
-        <w:t>validni</w:t>
-      </w:r>
-      <w:proofErr w:type="spellEnd"/>
-      <w:r>
-        <w:rPr>
-          <w:szCs w:val="12"/>
-          <w:lang w:val="en-US"/>
-        </w:rPr>
-        <w:t xml:space="preserve">, </w:t>
-      </w:r>
-      <w:proofErr w:type="spellStart"/>
-      <w:r>
-        <w:rPr>
-          <w:szCs w:val="12"/>
-          <w:lang w:val="en-US"/>
-        </w:rPr>
-        <w:t>sistem</w:t>
-      </w:r>
-      <w:proofErr w:type="spellEnd"/>
-      <w:r>
-        <w:rPr>
-          <w:szCs w:val="12"/>
-          <w:lang w:val="en-US"/>
-        </w:rPr>
-        <w:t xml:space="preserve"> </w:t>
-      </w:r>
-      <w:proofErr w:type="spellStart"/>
-      <w:r>
-        <w:rPr>
-          <w:szCs w:val="12"/>
-          <w:lang w:val="en-US"/>
-        </w:rPr>
-        <w:t>ispisuje</w:t>
-      </w:r>
-      <w:proofErr w:type="spellEnd"/>
-      <w:r>
-        <w:rPr>
-          <w:szCs w:val="12"/>
-          <w:lang w:val="en-US"/>
-        </w:rPr>
-        <w:t xml:space="preserve"> “Novi administrator/moderator je </w:t>
-      </w:r>
-      <w:proofErr w:type="spellStart"/>
-      <w:r>
-        <w:rPr>
-          <w:szCs w:val="12"/>
-          <w:lang w:val="en-US"/>
-        </w:rPr>
-        <w:t>uspešno</w:t>
-      </w:r>
-      <w:proofErr w:type="spellEnd"/>
-      <w:r>
-        <w:rPr>
-          <w:szCs w:val="12"/>
-          <w:lang w:val="en-US"/>
-        </w:rPr>
-        <w:t xml:space="preserve"> </w:t>
-      </w:r>
-      <w:proofErr w:type="spellStart"/>
-      <w:r>
-        <w:rPr>
-          <w:szCs w:val="12"/>
-          <w:lang w:val="en-US"/>
-        </w:rPr>
         <w:t>dodat</w:t>
       </w:r>
-      <w:proofErr w:type="spellEnd"/>
       <w:r>
         <w:rPr>
           <w:szCs w:val="12"/>
@@ -4124,7 +3964,7 @@
           <w:szCs w:val="12"/>
           <w:lang w:val="sr-Latn-RS"/>
         </w:rPr>
-        <w:t>4.b Uneto korisničko ime je već postoji.</w:t>
+        <w:t>4.b Uneto korisničko ime već postoji.</w:t>
       </w:r>
     </w:p>
     <w:p>

</xml_diff>

<commit_message>
Estetski sredjen rulet, dodata pravila igara, prepravljen SSU i jos jedan SSU dokument dodat
Kolega Stefan i ja smo zavrsili poslednje izmene u vezi projekta
</commit_message>
<xml_diff>
--- a/Dokumentacija/Faza_2_SSU/SSU/SSU_DodavanjeNovogAdminMod.docx
+++ b/Dokumentacija/Faza_2_SSU/SSU/SSU_DodavanjeNovogAdminMod.docx
@@ -1,6 +1,6 @@
 
 <file path=word/document.xml><?xml version="1.0" encoding="utf-8"?>
-<w:document xmlns:wpc="http://schemas.microsoft.com/office/word/2010/wordprocessingCanvas" xmlns:cx="http://schemas.microsoft.com/office/drawing/2014/chartex" xmlns:cx1="http://schemas.microsoft.com/office/drawing/2015/9/8/chartex" xmlns:cx2="http://schemas.microsoft.com/office/drawing/2015/10/21/chartex" xmlns:cx3="http://schemas.microsoft.com/office/drawing/2016/5/9/chartex" xmlns:cx4="http://schemas.microsoft.com/office/drawing/2016/5/10/chartex" xmlns:cx5="http://schemas.microsoft.com/office/drawing/2016/5/11/chartex" xmlns:cx6="http://schemas.microsoft.com/office/drawing/2016/5/12/chartex" xmlns:cx7="http://schemas.microsoft.com/office/drawing/2016/5/13/chartex" xmlns:cx8="http://schemas.microsoft.com/office/drawing/2016/5/14/chartex" xmlns:mc="http://schemas.openxmlformats.org/markup-compatibility/2006" xmlns:aink="http://schemas.microsoft.com/office/drawing/2016/ink" xmlns:am3d="http://schemas.microsoft.com/office/drawing/2017/model3d" xmlns:o="urn:schemas-microsoft-com:office:office" xmlns:r="http://schemas.openxmlformats.org/officeDocument/2006/relationships" xmlns:m="http://schemas.openxmlformats.org/officeDocument/2006/math" xmlns:v="urn:schemas-microsoft-com:vml" xmlns:wp14="http://schemas.microsoft.com/office/word/2010/wordprocessingDrawing" xmlns:wp="http://schemas.openxmlformats.org/drawingml/2006/wordprocessingDrawing" xmlns:w10="urn:schemas-microsoft-com:office:word" xmlns:w="http://schemas.openxmlformats.org/wordprocessingml/2006/main" xmlns:w14="http://schemas.microsoft.com/office/word/2010/wordml" xmlns:w15="http://schemas.microsoft.com/office/word/2012/wordml" xmlns:w16cex="http://schemas.microsoft.com/office/word/2018/wordml/cex" xmlns:w16cid="http://schemas.microsoft.com/office/word/2016/wordml/cid" xmlns:w16="http://schemas.microsoft.com/office/word/2018/wordml" xmlns:w16se="http://schemas.microsoft.com/office/word/2015/wordml/symex" xmlns:wpg="http://schemas.microsoft.com/office/word/2010/wordprocessingGroup" xmlns:wpi="http://schemas.microsoft.com/office/word/2010/wordprocessingInk" xmlns:wne="http://schemas.microsoft.com/office/word/2006/wordml" xmlns:wps="http://schemas.microsoft.com/office/word/2010/wordprocessingShape" mc:Ignorable="w14 w15 w16se w16cid w16 w16cex wp14">
+<w:document xmlns:wpc="http://schemas.microsoft.com/office/word/2010/wordprocessingCanvas" xmlns:cx="http://schemas.microsoft.com/office/drawing/2014/chartex" xmlns:cx1="http://schemas.microsoft.com/office/drawing/2015/9/8/chartex" xmlns:cx2="http://schemas.microsoft.com/office/drawing/2015/10/21/chartex" xmlns:cx3="http://schemas.microsoft.com/office/drawing/2016/5/9/chartex" xmlns:cx4="http://schemas.microsoft.com/office/drawing/2016/5/10/chartex" xmlns:cx5="http://schemas.microsoft.com/office/drawing/2016/5/11/chartex" xmlns:cx6="http://schemas.microsoft.com/office/drawing/2016/5/12/chartex" xmlns:cx7="http://schemas.microsoft.com/office/drawing/2016/5/13/chartex" xmlns:cx8="http://schemas.microsoft.com/office/drawing/2016/5/14/chartex" xmlns:mc="http://schemas.openxmlformats.org/markup-compatibility/2006" xmlns:aink="http://schemas.microsoft.com/office/drawing/2016/ink" xmlns:am3d="http://schemas.microsoft.com/office/drawing/2017/model3d" xmlns:o="urn:schemas-microsoft-com:office:office" xmlns:r="http://schemas.openxmlformats.org/officeDocument/2006/relationships" xmlns:m="http://schemas.openxmlformats.org/officeDocument/2006/math" xmlns:v="urn:schemas-microsoft-com:vml" xmlns:wp14="http://schemas.microsoft.com/office/word/2010/wordprocessingDrawing" xmlns:wp="http://schemas.openxmlformats.org/drawingml/2006/wordprocessingDrawing" xmlns:w10="urn:schemas-microsoft-com:office:word" xmlns:w="http://schemas.openxmlformats.org/wordprocessingml/2006/main" xmlns:w14="http://schemas.microsoft.com/office/word/2010/wordml" xmlns:w15="http://schemas.microsoft.com/office/word/2012/wordml" xmlns:w16cex="http://schemas.microsoft.com/office/word/2018/wordml/cex" xmlns:w16cid="http://schemas.microsoft.com/office/word/2016/wordml/cid" xmlns:w16="http://schemas.microsoft.com/office/word/2018/wordml" xmlns:w16sdtdh="http://schemas.microsoft.com/office/word/2020/wordml/sdtdatahash" xmlns:w16se="http://schemas.microsoft.com/office/word/2015/wordml/symex" xmlns:wpg="http://schemas.microsoft.com/office/word/2010/wordprocessingGroup" xmlns:wpi="http://schemas.microsoft.com/office/word/2010/wordprocessingInk" xmlns:wne="http://schemas.microsoft.com/office/word/2006/wordml" xmlns:wps="http://schemas.microsoft.com/office/word/2010/wordprocessingShape" mc:Ignorable="w14 w15 w16se w16cid w16 w16cex w16sdtdh wp14">
   <w:body>
     <w:p>
       <w:pPr>
@@ -541,6 +541,7 @@
               <w:pStyle w:val="TableParagraph"/>
               <w:spacing w:line="268" w:lineRule="exact"/>
               <w:ind w:left="107"/>
+              <w:jc w:val="center"/>
               <w:rPr>
                 <w:sz w:val="24"/>
               </w:rPr>
@@ -562,6 +563,7 @@
               <w:pStyle w:val="TableParagraph"/>
               <w:spacing w:line="268" w:lineRule="exact"/>
               <w:ind w:left="107"/>
+              <w:jc w:val="center"/>
               <w:rPr>
                 <w:sz w:val="24"/>
               </w:rPr>
@@ -583,6 +585,7 @@
               <w:pStyle w:val="TableParagraph"/>
               <w:spacing w:line="268" w:lineRule="exact"/>
               <w:ind w:left="107"/>
+              <w:jc w:val="center"/>
               <w:rPr>
                 <w:sz w:val="24"/>
               </w:rPr>
@@ -604,6 +607,7 @@
               <w:pStyle w:val="TableParagraph"/>
               <w:spacing w:line="268" w:lineRule="exact"/>
               <w:ind w:left="107"/>
+              <w:jc w:val="center"/>
               <w:rPr>
                 <w:sz w:val="24"/>
                 <w:lang w:val="sr-Latn-RS"/>
@@ -643,10 +647,17 @@
           <w:p>
             <w:pPr>
               <w:pStyle w:val="TableParagraph"/>
+              <w:jc w:val="center"/>
               <w:rPr>
                 <w:sz w:val="24"/>
               </w:rPr>
             </w:pPr>
+            <w:r>
+              <w:rPr>
+                <w:sz w:val="24"/>
+              </w:rPr>
+              <w:t>5.6.2021</w:t>
+            </w:r>
           </w:p>
         </w:tc>
         <w:tc>
@@ -656,10 +667,17 @@
           <w:p>
             <w:pPr>
               <w:pStyle w:val="TableParagraph"/>
+              <w:jc w:val="center"/>
               <w:rPr>
                 <w:sz w:val="24"/>
               </w:rPr>
             </w:pPr>
+            <w:r>
+              <w:rPr>
+                <w:sz w:val="24"/>
+              </w:rPr>
+              <w:t>1.0</w:t>
+            </w:r>
           </w:p>
         </w:tc>
         <w:tc>
@@ -669,10 +687,17 @@
           <w:p>
             <w:pPr>
               <w:pStyle w:val="TableParagraph"/>
+              <w:jc w:val="center"/>
               <w:rPr>
                 <w:sz w:val="24"/>
               </w:rPr>
             </w:pPr>
+            <w:r>
+              <w:rPr>
+                <w:sz w:val="24"/>
+              </w:rPr>
+              <w:t>Finalna verzija</w:t>
+            </w:r>
           </w:p>
         </w:tc>
         <w:tc>
@@ -682,10 +707,31 @@
           <w:p>
             <w:pPr>
               <w:pStyle w:val="TableParagraph"/>
+              <w:jc w:val="center"/>
               <w:rPr>
                 <w:sz w:val="24"/>
               </w:rPr>
             </w:pPr>
+            <w:r>
+              <w:rPr>
+                <w:sz w:val="24"/>
+              </w:rPr>
+              <w:t>Marko Gloginja</w:t>
+            </w:r>
+            <w:r>
+              <w:rPr>
+                <w:sz w:val="24"/>
+              </w:rPr>
+              <w:br/>
+              <w:t>Stefan Lukovi</w:t>
+            </w:r>
+            <w:r>
+              <w:rPr>
+                <w:sz w:val="24"/>
+                <w:lang w:val="sr-Latn-RS"/>
+              </w:rPr>
+              <w:t>ć</w:t>
+            </w:r>
           </w:p>
         </w:tc>
       </w:tr>
@@ -848,6 +894,7 @@
               <w:color w:val="auto"/>
             </w:rPr>
           </w:pPr>
+          <w:proofErr w:type="spellStart"/>
           <w:r>
             <w:rPr>
               <w:rFonts w:ascii="Times New Roman" w:hAnsi="Times New Roman" w:cs="Times New Roman"/>
@@ -869,6 +916,7 @@
             </w:rPr>
             <w:t>aj</w:t>
           </w:r>
+          <w:proofErr w:type="spellEnd"/>
         </w:p>
         <w:p>
           <w:pPr>
@@ -3768,12 +3816,69 @@
           <w:szCs w:val="12"/>
         </w:rPr>
       </w:pPr>
+      <w:proofErr w:type="spellStart"/>
       <w:r>
         <w:rPr>
           <w:szCs w:val="12"/>
           <w:lang w:val="en-US"/>
         </w:rPr>
-        <w:t>Sistem provera validnost podataka.</w:t>
+        <w:t>Sistem</w:t>
+      </w:r>
+      <w:proofErr w:type="spellEnd"/>
+      <w:r>
+        <w:rPr>
+          <w:szCs w:val="12"/>
+          <w:lang w:val="en-US"/>
+        </w:rPr>
+        <w:t xml:space="preserve"> </w:t>
+      </w:r>
+      <w:proofErr w:type="spellStart"/>
+      <w:r>
+        <w:rPr>
+          <w:szCs w:val="12"/>
+          <w:lang w:val="en-US"/>
+        </w:rPr>
+        <w:t>provera</w:t>
+      </w:r>
+      <w:proofErr w:type="spellEnd"/>
+      <w:r>
+        <w:rPr>
+          <w:szCs w:val="12"/>
+          <w:lang w:val="en-US"/>
+        </w:rPr>
+        <w:t xml:space="preserve"> </w:t>
+      </w:r>
+      <w:proofErr w:type="spellStart"/>
+      <w:r>
+        <w:rPr>
+          <w:szCs w:val="12"/>
+          <w:lang w:val="en-US"/>
+        </w:rPr>
+        <w:t>validnost</w:t>
+      </w:r>
+      <w:proofErr w:type="spellEnd"/>
+      <w:r>
+        <w:rPr>
+          <w:szCs w:val="12"/>
+          <w:lang w:val="en-US"/>
+        </w:rPr>
+        <w:t xml:space="preserve"> </w:t>
+      </w:r>
+      <w:proofErr w:type="spellStart"/>
+      <w:r>
+        <w:rPr>
+          <w:szCs w:val="12"/>
+          <w:lang w:val="en-US"/>
+        </w:rPr>
+        <w:t>podataka</w:t>
+      </w:r>
+      <w:proofErr w:type="spellEnd"/>
+      <w:r>
+        <w:rPr>
+          <w:szCs w:val="12"/>
+          <w:lang w:val="en-US"/>
+        </w:rPr>
+        <w:t>.</w:t>
       </w:r>
     </w:p>
     <w:p>
@@ -3793,21 +3898,128 @@
           <w:szCs w:val="12"/>
           <w:lang w:val="en-US"/>
         </w:rPr>
-        <w:t xml:space="preserve">Svi podaci su validni, sistem ispisuje “Novi administrator/moderator je uspešno </w:t>
-      </w:r>
+        <w:t xml:space="preserve">Svi </w:t>
+      </w:r>
+      <w:proofErr w:type="spellStart"/>
       <w:r>
         <w:rPr>
           <w:szCs w:val="12"/>
           <w:lang w:val="en-US"/>
         </w:rPr>
+        <w:t>podaci</w:t>
+      </w:r>
+      <w:proofErr w:type="spellEnd"/>
+      <w:r>
+        <w:rPr>
+          <w:szCs w:val="12"/>
+          <w:lang w:val="en-US"/>
+        </w:rPr>
+        <w:t xml:space="preserve"> </w:t>
+      </w:r>
+      <w:proofErr w:type="spellStart"/>
+      <w:r>
+        <w:rPr>
+          <w:szCs w:val="12"/>
+          <w:lang w:val="en-US"/>
+        </w:rPr>
+        <w:t>su</w:t>
+      </w:r>
+      <w:proofErr w:type="spellEnd"/>
+      <w:r>
+        <w:rPr>
+          <w:szCs w:val="12"/>
+          <w:lang w:val="en-US"/>
+        </w:rPr>
+        <w:t xml:space="preserve"> </w:t>
+      </w:r>
+      <w:proofErr w:type="spellStart"/>
+      <w:r>
+        <w:rPr>
+          <w:szCs w:val="12"/>
+          <w:lang w:val="en-US"/>
+        </w:rPr>
+        <w:t>validni</w:t>
+      </w:r>
+      <w:proofErr w:type="spellEnd"/>
+      <w:r>
+        <w:rPr>
+          <w:szCs w:val="12"/>
+          <w:lang w:val="en-US"/>
+        </w:rPr>
+        <w:t xml:space="preserve">, </w:t>
+      </w:r>
+      <w:proofErr w:type="spellStart"/>
+      <w:r>
+        <w:rPr>
+          <w:szCs w:val="12"/>
+          <w:lang w:val="en-US"/>
+        </w:rPr>
+        <w:t>sistem</w:t>
+      </w:r>
+      <w:proofErr w:type="spellEnd"/>
+      <w:r>
+        <w:rPr>
+          <w:szCs w:val="12"/>
+          <w:lang w:val="en-US"/>
+        </w:rPr>
+        <w:t xml:space="preserve"> </w:t>
+      </w:r>
+      <w:proofErr w:type="spellStart"/>
+      <w:r>
+        <w:rPr>
+          <w:szCs w:val="12"/>
+          <w:lang w:val="en-US"/>
+        </w:rPr>
+        <w:t>ispisuje</w:t>
+      </w:r>
+      <w:proofErr w:type="spellEnd"/>
+      <w:r>
+        <w:rPr>
+          <w:szCs w:val="12"/>
+          <w:lang w:val="en-US"/>
+        </w:rPr>
+        <w:t xml:space="preserve"> “Novi administrator/moderator je </w:t>
+      </w:r>
+      <w:proofErr w:type="spellStart"/>
+      <w:r>
+        <w:rPr>
+          <w:szCs w:val="12"/>
+          <w:lang w:val="en-US"/>
+        </w:rPr>
+        <w:t>uspešno</w:t>
+      </w:r>
+      <w:proofErr w:type="spellEnd"/>
+      <w:r>
+        <w:rPr>
+          <w:szCs w:val="12"/>
+          <w:lang w:val="en-US"/>
+        </w:rPr>
+        <w:t xml:space="preserve"> </w:t>
+      </w:r>
+      <w:proofErr w:type="spellStart"/>
+      <w:proofErr w:type="gramStart"/>
+      <w:r>
+        <w:rPr>
+          <w:szCs w:val="12"/>
+          <w:lang w:val="en-US"/>
+        </w:rPr>
         <w:t>dodat</w:t>
       </w:r>
+      <w:proofErr w:type="spellEnd"/>
       <w:r>
         <w:rPr>
           <w:szCs w:val="12"/>
           <w:lang w:val="sr-Latn-RS"/>
         </w:rPr>
-        <w:t>“.</w:t>
+        <w:t>“</w:t>
+      </w:r>
+      <w:proofErr w:type="gramEnd"/>
+      <w:r>
+        <w:rPr>
+          <w:szCs w:val="12"/>
+          <w:lang w:val="sr-Latn-RS"/>
+        </w:rPr>
+        <w:t>.</w:t>
       </w:r>
     </w:p>
     <w:p>
@@ -4860,7 +5072,7 @@
 </file>
 
 <file path=word/endnotes.xml><?xml version="1.0" encoding="utf-8"?>
-<w:endnotes xmlns:wpc="http://schemas.microsoft.com/office/word/2010/wordprocessingCanvas" xmlns:cx="http://schemas.microsoft.com/office/drawing/2014/chartex" xmlns:cx1="http://schemas.microsoft.com/office/drawing/2015/9/8/chartex" xmlns:cx2="http://schemas.microsoft.com/office/drawing/2015/10/21/chartex" xmlns:cx3="http://schemas.microsoft.com/office/drawing/2016/5/9/chartex" xmlns:cx4="http://schemas.microsoft.com/office/drawing/2016/5/10/chartex" xmlns:cx5="http://schemas.microsoft.com/office/drawing/2016/5/11/chartex" xmlns:cx6="http://schemas.microsoft.com/office/drawing/2016/5/12/chartex" xmlns:cx7="http://schemas.microsoft.com/office/drawing/2016/5/13/chartex" xmlns:cx8="http://schemas.microsoft.com/office/drawing/2016/5/14/chartex" xmlns:mc="http://schemas.openxmlformats.org/markup-compatibility/2006" xmlns:aink="http://schemas.microsoft.com/office/drawing/2016/ink" xmlns:am3d="http://schemas.microsoft.com/office/drawing/2017/model3d" xmlns:o="urn:schemas-microsoft-com:office:office" xmlns:r="http://schemas.openxmlformats.org/officeDocument/2006/relationships" xmlns:m="http://schemas.openxmlformats.org/officeDocument/2006/math" xmlns:v="urn:schemas-microsoft-com:vml" xmlns:wp14="http://schemas.microsoft.com/office/word/2010/wordprocessingDrawing" xmlns:wp="http://schemas.openxmlformats.org/drawingml/2006/wordprocessingDrawing" xmlns:w10="urn:schemas-microsoft-com:office:word" xmlns:w="http://schemas.openxmlformats.org/wordprocessingml/2006/main" xmlns:w14="http://schemas.microsoft.com/office/word/2010/wordml" xmlns:w15="http://schemas.microsoft.com/office/word/2012/wordml" xmlns:w16cex="http://schemas.microsoft.com/office/word/2018/wordml/cex" xmlns:w16cid="http://schemas.microsoft.com/office/word/2016/wordml/cid" xmlns:w16="http://schemas.microsoft.com/office/word/2018/wordml" xmlns:w16se="http://schemas.microsoft.com/office/word/2015/wordml/symex" xmlns:wpg="http://schemas.microsoft.com/office/word/2010/wordprocessingGroup" xmlns:wpi="http://schemas.microsoft.com/office/word/2010/wordprocessingInk" xmlns:wne="http://schemas.microsoft.com/office/word/2006/wordml" xmlns:wps="http://schemas.microsoft.com/office/word/2010/wordprocessingShape" mc:Ignorable="w14 w15 w16se w16cid w16 w16cex wp14">
+<w:endnotes xmlns:wpc="http://schemas.microsoft.com/office/word/2010/wordprocessingCanvas" xmlns:cx="http://schemas.microsoft.com/office/drawing/2014/chartex" xmlns:cx1="http://schemas.microsoft.com/office/drawing/2015/9/8/chartex" xmlns:cx2="http://schemas.microsoft.com/office/drawing/2015/10/21/chartex" xmlns:cx3="http://schemas.microsoft.com/office/drawing/2016/5/9/chartex" xmlns:cx4="http://schemas.microsoft.com/office/drawing/2016/5/10/chartex" xmlns:cx5="http://schemas.microsoft.com/office/drawing/2016/5/11/chartex" xmlns:cx6="http://schemas.microsoft.com/office/drawing/2016/5/12/chartex" xmlns:cx7="http://schemas.microsoft.com/office/drawing/2016/5/13/chartex" xmlns:cx8="http://schemas.microsoft.com/office/drawing/2016/5/14/chartex" xmlns:mc="http://schemas.openxmlformats.org/markup-compatibility/2006" xmlns:aink="http://schemas.microsoft.com/office/drawing/2016/ink" xmlns:am3d="http://schemas.microsoft.com/office/drawing/2017/model3d" xmlns:o="urn:schemas-microsoft-com:office:office" xmlns:r="http://schemas.openxmlformats.org/officeDocument/2006/relationships" xmlns:m="http://schemas.openxmlformats.org/officeDocument/2006/math" xmlns:v="urn:schemas-microsoft-com:vml" xmlns:wp14="http://schemas.microsoft.com/office/word/2010/wordprocessingDrawing" xmlns:wp="http://schemas.openxmlformats.org/drawingml/2006/wordprocessingDrawing" xmlns:w10="urn:schemas-microsoft-com:office:word" xmlns:w="http://schemas.openxmlformats.org/wordprocessingml/2006/main" xmlns:w14="http://schemas.microsoft.com/office/word/2010/wordml" xmlns:w15="http://schemas.microsoft.com/office/word/2012/wordml" xmlns:w16cex="http://schemas.microsoft.com/office/word/2018/wordml/cex" xmlns:w16cid="http://schemas.microsoft.com/office/word/2016/wordml/cid" xmlns:w16="http://schemas.microsoft.com/office/word/2018/wordml" xmlns:w16sdtdh="http://schemas.microsoft.com/office/word/2020/wordml/sdtdatahash" xmlns:w16se="http://schemas.microsoft.com/office/word/2015/wordml/symex" xmlns:wpg="http://schemas.microsoft.com/office/word/2010/wordprocessingGroup" xmlns:wpi="http://schemas.microsoft.com/office/word/2010/wordprocessingInk" xmlns:wne="http://schemas.microsoft.com/office/word/2006/wordml" xmlns:wps="http://schemas.microsoft.com/office/word/2010/wordprocessingShape" mc:Ignorable="w14 w15 w16se w16cid w16 w16cex w16sdtdh wp14">
   <w:endnote w:type="separator" w:id="-1">
     <w:p>
       <w:r>
@@ -4879,7 +5091,7 @@
 </file>
 
 <file path=word/footer1.xml><?xml version="1.0" encoding="utf-8"?>
-<w:ftr xmlns:wpc="http://schemas.microsoft.com/office/word/2010/wordprocessingCanvas" xmlns:cx="http://schemas.microsoft.com/office/drawing/2014/chartex" xmlns:cx1="http://schemas.microsoft.com/office/drawing/2015/9/8/chartex" xmlns:cx2="http://schemas.microsoft.com/office/drawing/2015/10/21/chartex" xmlns:cx3="http://schemas.microsoft.com/office/drawing/2016/5/9/chartex" xmlns:cx4="http://schemas.microsoft.com/office/drawing/2016/5/10/chartex" xmlns:cx5="http://schemas.microsoft.com/office/drawing/2016/5/11/chartex" xmlns:cx6="http://schemas.microsoft.com/office/drawing/2016/5/12/chartex" xmlns:cx7="http://schemas.microsoft.com/office/drawing/2016/5/13/chartex" xmlns:cx8="http://schemas.microsoft.com/office/drawing/2016/5/14/chartex" xmlns:mc="http://schemas.openxmlformats.org/markup-compatibility/2006" xmlns:aink="http://schemas.microsoft.com/office/drawing/2016/ink" xmlns:am3d="http://schemas.microsoft.com/office/drawing/2017/model3d" xmlns:o="urn:schemas-microsoft-com:office:office" xmlns:r="http://schemas.openxmlformats.org/officeDocument/2006/relationships" xmlns:m="http://schemas.openxmlformats.org/officeDocument/2006/math" xmlns:v="urn:schemas-microsoft-com:vml" xmlns:wp14="http://schemas.microsoft.com/office/word/2010/wordprocessingDrawing" xmlns:wp="http://schemas.openxmlformats.org/drawingml/2006/wordprocessingDrawing" xmlns:w10="urn:schemas-microsoft-com:office:word" xmlns:w="http://schemas.openxmlformats.org/wordprocessingml/2006/main" xmlns:w14="http://schemas.microsoft.com/office/word/2010/wordml" xmlns:w15="http://schemas.microsoft.com/office/word/2012/wordml" xmlns:w16cex="http://schemas.microsoft.com/office/word/2018/wordml/cex" xmlns:w16cid="http://schemas.microsoft.com/office/word/2016/wordml/cid" xmlns:w16="http://schemas.microsoft.com/office/word/2018/wordml" xmlns:w16se="http://schemas.microsoft.com/office/word/2015/wordml/symex" xmlns:wpg="http://schemas.microsoft.com/office/word/2010/wordprocessingGroup" xmlns:wpi="http://schemas.microsoft.com/office/word/2010/wordprocessingInk" xmlns:wne="http://schemas.microsoft.com/office/word/2006/wordml" xmlns:wps="http://schemas.microsoft.com/office/word/2010/wordprocessingShape" mc:Ignorable="w14 w15 w16se w16cid w16 w16cex wp14">
+<w:ftr xmlns:wpc="http://schemas.microsoft.com/office/word/2010/wordprocessingCanvas" xmlns:cx="http://schemas.microsoft.com/office/drawing/2014/chartex" xmlns:cx1="http://schemas.microsoft.com/office/drawing/2015/9/8/chartex" xmlns:cx2="http://schemas.microsoft.com/office/drawing/2015/10/21/chartex" xmlns:cx3="http://schemas.microsoft.com/office/drawing/2016/5/9/chartex" xmlns:cx4="http://schemas.microsoft.com/office/drawing/2016/5/10/chartex" xmlns:cx5="http://schemas.microsoft.com/office/drawing/2016/5/11/chartex" xmlns:cx6="http://schemas.microsoft.com/office/drawing/2016/5/12/chartex" xmlns:cx7="http://schemas.microsoft.com/office/drawing/2016/5/13/chartex" xmlns:cx8="http://schemas.microsoft.com/office/drawing/2016/5/14/chartex" xmlns:mc="http://schemas.openxmlformats.org/markup-compatibility/2006" xmlns:aink="http://schemas.microsoft.com/office/drawing/2016/ink" xmlns:am3d="http://schemas.microsoft.com/office/drawing/2017/model3d" xmlns:o="urn:schemas-microsoft-com:office:office" xmlns:r="http://schemas.openxmlformats.org/officeDocument/2006/relationships" xmlns:m="http://schemas.openxmlformats.org/officeDocument/2006/math" xmlns:v="urn:schemas-microsoft-com:vml" xmlns:wp14="http://schemas.microsoft.com/office/word/2010/wordprocessingDrawing" xmlns:wp="http://schemas.openxmlformats.org/drawingml/2006/wordprocessingDrawing" xmlns:w10="urn:schemas-microsoft-com:office:word" xmlns:w="http://schemas.openxmlformats.org/wordprocessingml/2006/main" xmlns:w14="http://schemas.microsoft.com/office/word/2010/wordml" xmlns:w15="http://schemas.microsoft.com/office/word/2012/wordml" xmlns:w16cex="http://schemas.microsoft.com/office/word/2018/wordml/cex" xmlns:w16cid="http://schemas.microsoft.com/office/word/2016/wordml/cid" xmlns:w16="http://schemas.microsoft.com/office/word/2018/wordml" xmlns:w16sdtdh="http://schemas.microsoft.com/office/word/2020/wordml/sdtdatahash" xmlns:w16se="http://schemas.microsoft.com/office/word/2015/wordml/symex" xmlns:wpg="http://schemas.microsoft.com/office/word/2010/wordprocessingGroup" xmlns:wpi="http://schemas.microsoft.com/office/word/2010/wordprocessingInk" xmlns:wne="http://schemas.microsoft.com/office/word/2006/wordml" xmlns:wps="http://schemas.microsoft.com/office/word/2010/wordprocessingShape" mc:Ignorable="w14 w15 w16se w16cid w16 w16cex w16sdtdh wp14">
   <w:sdt>
     <w:sdtPr>
       <w:id w:val="1680936125"/>
@@ -4932,7 +5144,7 @@
 </file>
 
 <file path=word/footnotes.xml><?xml version="1.0" encoding="utf-8"?>
-<w:footnotes xmlns:wpc="http://schemas.microsoft.com/office/word/2010/wordprocessingCanvas" xmlns:cx="http://schemas.microsoft.com/office/drawing/2014/chartex" xmlns:cx1="http://schemas.microsoft.com/office/drawing/2015/9/8/chartex" xmlns:cx2="http://schemas.microsoft.com/office/drawing/2015/10/21/chartex" xmlns:cx3="http://schemas.microsoft.com/office/drawing/2016/5/9/chartex" xmlns:cx4="http://schemas.microsoft.com/office/drawing/2016/5/10/chartex" xmlns:cx5="http://schemas.microsoft.com/office/drawing/2016/5/11/chartex" xmlns:cx6="http://schemas.microsoft.com/office/drawing/2016/5/12/chartex" xmlns:cx7="http://schemas.microsoft.com/office/drawing/2016/5/13/chartex" xmlns:cx8="http://schemas.microsoft.com/office/drawing/2016/5/14/chartex" xmlns:mc="http://schemas.openxmlformats.org/markup-compatibility/2006" xmlns:aink="http://schemas.microsoft.com/office/drawing/2016/ink" xmlns:am3d="http://schemas.microsoft.com/office/drawing/2017/model3d" xmlns:o="urn:schemas-microsoft-com:office:office" xmlns:r="http://schemas.openxmlformats.org/officeDocument/2006/relationships" xmlns:m="http://schemas.openxmlformats.org/officeDocument/2006/math" xmlns:v="urn:schemas-microsoft-com:vml" xmlns:wp14="http://schemas.microsoft.com/office/word/2010/wordprocessingDrawing" xmlns:wp="http://schemas.openxmlformats.org/drawingml/2006/wordprocessingDrawing" xmlns:w10="urn:schemas-microsoft-com:office:word" xmlns:w="http://schemas.openxmlformats.org/wordprocessingml/2006/main" xmlns:w14="http://schemas.microsoft.com/office/word/2010/wordml" xmlns:w15="http://schemas.microsoft.com/office/word/2012/wordml" xmlns:w16cex="http://schemas.microsoft.com/office/word/2018/wordml/cex" xmlns:w16cid="http://schemas.microsoft.com/office/word/2016/wordml/cid" xmlns:w16="http://schemas.microsoft.com/office/word/2018/wordml" xmlns:w16se="http://schemas.microsoft.com/office/word/2015/wordml/symex" xmlns:wpg="http://schemas.microsoft.com/office/word/2010/wordprocessingGroup" xmlns:wpi="http://schemas.microsoft.com/office/word/2010/wordprocessingInk" xmlns:wne="http://schemas.microsoft.com/office/word/2006/wordml" xmlns:wps="http://schemas.microsoft.com/office/word/2010/wordprocessingShape" mc:Ignorable="w14 w15 w16se w16cid w16 w16cex wp14">
+<w:footnotes xmlns:wpc="http://schemas.microsoft.com/office/word/2010/wordprocessingCanvas" xmlns:cx="http://schemas.microsoft.com/office/drawing/2014/chartex" xmlns:cx1="http://schemas.microsoft.com/office/drawing/2015/9/8/chartex" xmlns:cx2="http://schemas.microsoft.com/office/drawing/2015/10/21/chartex" xmlns:cx3="http://schemas.microsoft.com/office/drawing/2016/5/9/chartex" xmlns:cx4="http://schemas.microsoft.com/office/drawing/2016/5/10/chartex" xmlns:cx5="http://schemas.microsoft.com/office/drawing/2016/5/11/chartex" xmlns:cx6="http://schemas.microsoft.com/office/drawing/2016/5/12/chartex" xmlns:cx7="http://schemas.microsoft.com/office/drawing/2016/5/13/chartex" xmlns:cx8="http://schemas.microsoft.com/office/drawing/2016/5/14/chartex" xmlns:mc="http://schemas.openxmlformats.org/markup-compatibility/2006" xmlns:aink="http://schemas.microsoft.com/office/drawing/2016/ink" xmlns:am3d="http://schemas.microsoft.com/office/drawing/2017/model3d" xmlns:o="urn:schemas-microsoft-com:office:office" xmlns:r="http://schemas.openxmlformats.org/officeDocument/2006/relationships" xmlns:m="http://schemas.openxmlformats.org/officeDocument/2006/math" xmlns:v="urn:schemas-microsoft-com:vml" xmlns:wp14="http://schemas.microsoft.com/office/word/2010/wordprocessingDrawing" xmlns:wp="http://schemas.openxmlformats.org/drawingml/2006/wordprocessingDrawing" xmlns:w10="urn:schemas-microsoft-com:office:word" xmlns:w="http://schemas.openxmlformats.org/wordprocessingml/2006/main" xmlns:w14="http://schemas.microsoft.com/office/word/2010/wordml" xmlns:w15="http://schemas.microsoft.com/office/word/2012/wordml" xmlns:w16cex="http://schemas.microsoft.com/office/word/2018/wordml/cex" xmlns:w16cid="http://schemas.microsoft.com/office/word/2016/wordml/cid" xmlns:w16="http://schemas.microsoft.com/office/word/2018/wordml" xmlns:w16sdtdh="http://schemas.microsoft.com/office/word/2020/wordml/sdtdatahash" xmlns:w16se="http://schemas.microsoft.com/office/word/2015/wordml/symex" xmlns:wpg="http://schemas.microsoft.com/office/word/2010/wordprocessingGroup" xmlns:wpi="http://schemas.microsoft.com/office/word/2010/wordprocessingInk" xmlns:wne="http://schemas.microsoft.com/office/word/2006/wordml" xmlns:wps="http://schemas.microsoft.com/office/word/2010/wordprocessingShape" mc:Ignorable="w14 w15 w16se w16cid w16 w16cex w16sdtdh wp14">
   <w:footnote w:type="separator" w:id="-1">
     <w:p>
       <w:r>
@@ -4951,7 +5163,7 @@
 </file>
 
 <file path=word/header1.xml><?xml version="1.0" encoding="utf-8"?>
-<w:hdr xmlns:wpc="http://schemas.microsoft.com/office/word/2010/wordprocessingCanvas" xmlns:cx="http://schemas.microsoft.com/office/drawing/2014/chartex" xmlns:cx1="http://schemas.microsoft.com/office/drawing/2015/9/8/chartex" xmlns:cx2="http://schemas.microsoft.com/office/drawing/2015/10/21/chartex" xmlns:cx3="http://schemas.microsoft.com/office/drawing/2016/5/9/chartex" xmlns:cx4="http://schemas.microsoft.com/office/drawing/2016/5/10/chartex" xmlns:cx5="http://schemas.microsoft.com/office/drawing/2016/5/11/chartex" xmlns:cx6="http://schemas.microsoft.com/office/drawing/2016/5/12/chartex" xmlns:cx7="http://schemas.microsoft.com/office/drawing/2016/5/13/chartex" xmlns:cx8="http://schemas.microsoft.com/office/drawing/2016/5/14/chartex" xmlns:mc="http://schemas.openxmlformats.org/markup-compatibility/2006" xmlns:aink="http://schemas.microsoft.com/office/drawing/2016/ink" xmlns:am3d="http://schemas.microsoft.com/office/drawing/2017/model3d" xmlns:o="urn:schemas-microsoft-com:office:office" xmlns:r="http://schemas.openxmlformats.org/officeDocument/2006/relationships" xmlns:m="http://schemas.openxmlformats.org/officeDocument/2006/math" xmlns:v="urn:schemas-microsoft-com:vml" xmlns:wp14="http://schemas.microsoft.com/office/word/2010/wordprocessingDrawing" xmlns:wp="http://schemas.openxmlformats.org/drawingml/2006/wordprocessingDrawing" xmlns:w10="urn:schemas-microsoft-com:office:word" xmlns:w="http://schemas.openxmlformats.org/wordprocessingml/2006/main" xmlns:w14="http://schemas.microsoft.com/office/word/2010/wordml" xmlns:w15="http://schemas.microsoft.com/office/word/2012/wordml" xmlns:w16cex="http://schemas.microsoft.com/office/word/2018/wordml/cex" xmlns:w16cid="http://schemas.microsoft.com/office/word/2016/wordml/cid" xmlns:w16="http://schemas.microsoft.com/office/word/2018/wordml" xmlns:w16se="http://schemas.microsoft.com/office/word/2015/wordml/symex" xmlns:wpg="http://schemas.microsoft.com/office/word/2010/wordprocessingGroup" xmlns:wpi="http://schemas.microsoft.com/office/word/2010/wordprocessingInk" xmlns:wne="http://schemas.microsoft.com/office/word/2006/wordml" xmlns:wps="http://schemas.microsoft.com/office/word/2010/wordprocessingShape" mc:Ignorable="w14 w15 w16se w16cid w16 w16cex wp14">
+<w:hdr xmlns:wpc="http://schemas.microsoft.com/office/word/2010/wordprocessingCanvas" xmlns:cx="http://schemas.microsoft.com/office/drawing/2014/chartex" xmlns:cx1="http://schemas.microsoft.com/office/drawing/2015/9/8/chartex" xmlns:cx2="http://schemas.microsoft.com/office/drawing/2015/10/21/chartex" xmlns:cx3="http://schemas.microsoft.com/office/drawing/2016/5/9/chartex" xmlns:cx4="http://schemas.microsoft.com/office/drawing/2016/5/10/chartex" xmlns:cx5="http://schemas.microsoft.com/office/drawing/2016/5/11/chartex" xmlns:cx6="http://schemas.microsoft.com/office/drawing/2016/5/12/chartex" xmlns:cx7="http://schemas.microsoft.com/office/drawing/2016/5/13/chartex" xmlns:cx8="http://schemas.microsoft.com/office/drawing/2016/5/14/chartex" xmlns:mc="http://schemas.openxmlformats.org/markup-compatibility/2006" xmlns:aink="http://schemas.microsoft.com/office/drawing/2016/ink" xmlns:am3d="http://schemas.microsoft.com/office/drawing/2017/model3d" xmlns:o="urn:schemas-microsoft-com:office:office" xmlns:r="http://schemas.openxmlformats.org/officeDocument/2006/relationships" xmlns:m="http://schemas.openxmlformats.org/officeDocument/2006/math" xmlns:v="urn:schemas-microsoft-com:vml" xmlns:wp14="http://schemas.microsoft.com/office/word/2010/wordprocessingDrawing" xmlns:wp="http://schemas.openxmlformats.org/drawingml/2006/wordprocessingDrawing" xmlns:w10="urn:schemas-microsoft-com:office:word" xmlns:w="http://schemas.openxmlformats.org/wordprocessingml/2006/main" xmlns:w14="http://schemas.microsoft.com/office/word/2010/wordml" xmlns:w15="http://schemas.microsoft.com/office/word/2012/wordml" xmlns:w16cex="http://schemas.microsoft.com/office/word/2018/wordml/cex" xmlns:w16cid="http://schemas.microsoft.com/office/word/2016/wordml/cid" xmlns:w16="http://schemas.microsoft.com/office/word/2018/wordml" xmlns:w16sdtdh="http://schemas.microsoft.com/office/word/2020/wordml/sdtdatahash" xmlns:w16se="http://schemas.microsoft.com/office/word/2015/wordml/symex" xmlns:wpg="http://schemas.microsoft.com/office/word/2010/wordprocessingGroup" xmlns:wpi="http://schemas.microsoft.com/office/word/2010/wordprocessingInk" xmlns:wne="http://schemas.microsoft.com/office/word/2006/wordml" xmlns:wps="http://schemas.microsoft.com/office/word/2010/wordprocessingShape" mc:Ignorable="w14 w15 w16se w16cid w16 w16cex w16sdtdh wp14">
   <w:p>
     <w:pPr>
       <w:pStyle w:val="Header"/>
@@ -4973,7 +5185,7 @@
 </file>
 
 <file path=word/numbering.xml><?xml version="1.0" encoding="utf-8"?>
-<w:numbering xmlns:wpc="http://schemas.microsoft.com/office/word/2010/wordprocessingCanvas" xmlns:cx="http://schemas.microsoft.com/office/drawing/2014/chartex" xmlns:cx1="http://schemas.microsoft.com/office/drawing/2015/9/8/chartex" xmlns:cx2="http://schemas.microsoft.com/office/drawing/2015/10/21/chartex" xmlns:cx3="http://schemas.microsoft.com/office/drawing/2016/5/9/chartex" xmlns:cx4="http://schemas.microsoft.com/office/drawing/2016/5/10/chartex" xmlns:cx5="http://schemas.microsoft.com/office/drawing/2016/5/11/chartex" xmlns:cx6="http://schemas.microsoft.com/office/drawing/2016/5/12/chartex" xmlns:cx7="http://schemas.microsoft.com/office/drawing/2016/5/13/chartex" xmlns:cx8="http://schemas.microsoft.com/office/drawing/2016/5/14/chartex" xmlns:mc="http://schemas.openxmlformats.org/markup-compatibility/2006" xmlns:aink="http://schemas.microsoft.com/office/drawing/2016/ink" xmlns:am3d="http://schemas.microsoft.com/office/drawing/2017/model3d" xmlns:o="urn:schemas-microsoft-com:office:office" xmlns:r="http://schemas.openxmlformats.org/officeDocument/2006/relationships" xmlns:m="http://schemas.openxmlformats.org/officeDocument/2006/math" xmlns:v="urn:schemas-microsoft-com:vml" xmlns:wp14="http://schemas.microsoft.com/office/word/2010/wordprocessingDrawing" xmlns:wp="http://schemas.openxmlformats.org/drawingml/2006/wordprocessingDrawing" xmlns:w10="urn:schemas-microsoft-com:office:word" xmlns:w="http://schemas.openxmlformats.org/wordprocessingml/2006/main" xmlns:w14="http://schemas.microsoft.com/office/word/2010/wordml" xmlns:w15="http://schemas.microsoft.com/office/word/2012/wordml" xmlns:w16cex="http://schemas.microsoft.com/office/word/2018/wordml/cex" xmlns:w16cid="http://schemas.microsoft.com/office/word/2016/wordml/cid" xmlns:w16="http://schemas.microsoft.com/office/word/2018/wordml" xmlns:w16se="http://schemas.microsoft.com/office/word/2015/wordml/symex" xmlns:wpg="http://schemas.microsoft.com/office/word/2010/wordprocessingGroup" xmlns:wpi="http://schemas.microsoft.com/office/word/2010/wordprocessingInk" xmlns:wne="http://schemas.microsoft.com/office/word/2006/wordml" xmlns:wps="http://schemas.microsoft.com/office/word/2010/wordprocessingShape" mc:Ignorable="w14 w15 w16se w16cid w16 w16cex wp14">
+<w:numbering xmlns:wpc="http://schemas.microsoft.com/office/word/2010/wordprocessingCanvas" xmlns:cx="http://schemas.microsoft.com/office/drawing/2014/chartex" xmlns:cx1="http://schemas.microsoft.com/office/drawing/2015/9/8/chartex" xmlns:cx2="http://schemas.microsoft.com/office/drawing/2015/10/21/chartex" xmlns:cx3="http://schemas.microsoft.com/office/drawing/2016/5/9/chartex" xmlns:cx4="http://schemas.microsoft.com/office/drawing/2016/5/10/chartex" xmlns:cx5="http://schemas.microsoft.com/office/drawing/2016/5/11/chartex" xmlns:cx6="http://schemas.microsoft.com/office/drawing/2016/5/12/chartex" xmlns:cx7="http://schemas.microsoft.com/office/drawing/2016/5/13/chartex" xmlns:cx8="http://schemas.microsoft.com/office/drawing/2016/5/14/chartex" xmlns:mc="http://schemas.openxmlformats.org/markup-compatibility/2006" xmlns:aink="http://schemas.microsoft.com/office/drawing/2016/ink" xmlns:am3d="http://schemas.microsoft.com/office/drawing/2017/model3d" xmlns:o="urn:schemas-microsoft-com:office:office" xmlns:r="http://schemas.openxmlformats.org/officeDocument/2006/relationships" xmlns:m="http://schemas.openxmlformats.org/officeDocument/2006/math" xmlns:v="urn:schemas-microsoft-com:vml" xmlns:wp14="http://schemas.microsoft.com/office/word/2010/wordprocessingDrawing" xmlns:wp="http://schemas.openxmlformats.org/drawingml/2006/wordprocessingDrawing" xmlns:w10="urn:schemas-microsoft-com:office:word" xmlns:w="http://schemas.openxmlformats.org/wordprocessingml/2006/main" xmlns:w14="http://schemas.microsoft.com/office/word/2010/wordml" xmlns:w15="http://schemas.microsoft.com/office/word/2012/wordml" xmlns:w16cex="http://schemas.microsoft.com/office/word/2018/wordml/cex" xmlns:w16cid="http://schemas.microsoft.com/office/word/2016/wordml/cid" xmlns:w16="http://schemas.microsoft.com/office/word/2018/wordml" xmlns:w16sdtdh="http://schemas.microsoft.com/office/word/2020/wordml/sdtdatahash" xmlns:w16se="http://schemas.microsoft.com/office/word/2015/wordml/symex" xmlns:wpg="http://schemas.microsoft.com/office/word/2010/wordprocessingGroup" xmlns:wpi="http://schemas.microsoft.com/office/word/2010/wordprocessingInk" xmlns:wne="http://schemas.microsoft.com/office/word/2006/wordml" xmlns:wps="http://schemas.microsoft.com/office/word/2010/wordprocessingShape" mc:Ignorable="w14 w15 w16se w16cid w16 w16cex w16sdtdh wp14">
   <w:abstractNum w:abstractNumId="0" w15:restartNumberingAfterBreak="0">
     <w:nsid w:val="057934DE"/>
     <w:multiLevelType w:val="hybridMultilevel"/>
@@ -5094,9 +5306,9 @@
   </w:abstractNum>
   <w:abstractNum w:abstractNumId="1" w15:restartNumberingAfterBreak="0">
     <w:nsid w:val="1032730A"/>
-    <w:multiLevelType w:val="hybridMultilevel"/>
+    <w:multiLevelType w:val="multilevel"/>
     <w:tmpl w:val="86B44EFE"/>
-    <w:lvl w:ilvl="0" w:tplc="D248A1BA">
+    <w:lvl w:ilvl="0">
       <w:start w:val="2"/>
       <w:numFmt w:val="decimal"/>
       <w:lvlText w:val="%1."/>
@@ -5114,7 +5326,7 @@
         <w:lang w:val="hr-HR" w:eastAsia="en-US" w:bidi="ar-SA"/>
       </w:rPr>
     </w:lvl>
-    <w:lvl w:ilvl="1" w:tplc="DF962A68">
+    <w:lvl w:ilvl="1">
       <w:start w:val="1"/>
       <w:numFmt w:val="decimal"/>
       <w:lvlText w:val="%1.%2"/>
@@ -5133,7 +5345,7 @@
         <w:lang w:val="hr-HR" w:eastAsia="en-US" w:bidi="ar-SA"/>
       </w:rPr>
     </w:lvl>
-    <w:lvl w:ilvl="2" w:tplc="42B69BA6">
+    <w:lvl w:ilvl="2">
       <w:start w:val="1"/>
       <w:numFmt w:val="decimal"/>
       <w:lvlText w:val="%1.%2.%3"/>
@@ -5150,7 +5362,7 @@
         <w:lang w:val="hr-HR" w:eastAsia="en-US" w:bidi="ar-SA"/>
       </w:rPr>
     </w:lvl>
-    <w:lvl w:ilvl="3" w:tplc="B90EFFE2">
+    <w:lvl w:ilvl="3">
       <w:start w:val="1"/>
       <w:numFmt w:val="decimal"/>
       <w:lvlText w:val="%4."/>
@@ -5167,7 +5379,7 @@
         <w:lang w:val="hr-HR" w:eastAsia="en-US" w:bidi="ar-SA"/>
       </w:rPr>
     </w:lvl>
-    <w:lvl w:ilvl="4" w:tplc="45007638">
+    <w:lvl w:ilvl="4">
       <w:numFmt w:val="bullet"/>
       <w:lvlText w:val="•"/>
       <w:lvlJc w:val="left"/>
@@ -5179,7 +5391,7 @@
         <w:lang w:val="hr-HR" w:eastAsia="en-US" w:bidi="ar-SA"/>
       </w:rPr>
     </w:lvl>
-    <w:lvl w:ilvl="5" w:tplc="B1129E10">
+    <w:lvl w:ilvl="5">
       <w:numFmt w:val="bullet"/>
       <w:lvlText w:val="•"/>
       <w:lvlJc w:val="left"/>
@@ -5191,7 +5403,7 @@
         <w:lang w:val="hr-HR" w:eastAsia="en-US" w:bidi="ar-SA"/>
       </w:rPr>
     </w:lvl>
-    <w:lvl w:ilvl="6" w:tplc="6B60B830">
+    <w:lvl w:ilvl="6">
       <w:numFmt w:val="bullet"/>
       <w:lvlText w:val="•"/>
       <w:lvlJc w:val="left"/>
@@ -5203,7 +5415,7 @@
         <w:lang w:val="hr-HR" w:eastAsia="en-US" w:bidi="ar-SA"/>
       </w:rPr>
     </w:lvl>
-    <w:lvl w:ilvl="7" w:tplc="7F684C84">
+    <w:lvl w:ilvl="7">
       <w:numFmt w:val="bullet"/>
       <w:lvlText w:val="•"/>
       <w:lvlJc w:val="left"/>
@@ -5215,7 +5427,7 @@
         <w:lang w:val="hr-HR" w:eastAsia="en-US" w:bidi="ar-SA"/>
       </w:rPr>
     </w:lvl>
-    <w:lvl w:ilvl="8" w:tplc="EFF4035A">
+    <w:lvl w:ilvl="8">
       <w:numFmt w:val="bullet"/>
       <w:lvlText w:val="•"/>
       <w:lvlJc w:val="left"/>
@@ -5346,9 +5558,9 @@
   </w:abstractNum>
   <w:abstractNum w:abstractNumId="3" w15:restartNumberingAfterBreak="0">
     <w:nsid w:val="476360FE"/>
-    <w:multiLevelType w:val="hybridMultilevel"/>
+    <w:multiLevelType w:val="multilevel"/>
     <w:tmpl w:val="544EA074"/>
-    <w:lvl w:ilvl="0" w:tplc="15A828F2">
+    <w:lvl w:ilvl="0">
       <w:start w:val="1"/>
       <w:numFmt w:val="decimal"/>
       <w:lvlText w:val="%1."/>
@@ -5365,7 +5577,7 @@
         <w:lang w:val="hr-HR" w:eastAsia="en-US" w:bidi="ar-SA"/>
       </w:rPr>
     </w:lvl>
-    <w:lvl w:ilvl="1" w:tplc="101C6A96">
+    <w:lvl w:ilvl="1">
       <w:start w:val="1"/>
       <w:numFmt w:val="decimal"/>
       <w:lvlText w:val="%1.%2"/>
@@ -5382,7 +5594,7 @@
         <w:lang w:val="hr-HR" w:eastAsia="en-US" w:bidi="ar-SA"/>
       </w:rPr>
     </w:lvl>
-    <w:lvl w:ilvl="2" w:tplc="65421CA6">
+    <w:lvl w:ilvl="2">
       <w:numFmt w:val="bullet"/>
       <w:lvlText w:val="•"/>
       <w:lvlJc w:val="left"/>
@@ -5394,7 +5606,7 @@
         <w:lang w:val="hr-HR" w:eastAsia="en-US" w:bidi="ar-SA"/>
       </w:rPr>
     </w:lvl>
-    <w:lvl w:ilvl="3" w:tplc="5B3444C4">
+    <w:lvl w:ilvl="3">
       <w:numFmt w:val="bullet"/>
       <w:lvlText w:val="•"/>
       <w:lvlJc w:val="left"/>
@@ -5406,7 +5618,7 @@
         <w:lang w:val="hr-HR" w:eastAsia="en-US" w:bidi="ar-SA"/>
       </w:rPr>
     </w:lvl>
-    <w:lvl w:ilvl="4" w:tplc="6F022F4C">
+    <w:lvl w:ilvl="4">
       <w:numFmt w:val="bullet"/>
       <w:lvlText w:val="•"/>
       <w:lvlJc w:val="left"/>
@@ -5418,7 +5630,7 @@
         <w:lang w:val="hr-HR" w:eastAsia="en-US" w:bidi="ar-SA"/>
       </w:rPr>
     </w:lvl>
-    <w:lvl w:ilvl="5" w:tplc="FEEC6CC0">
+    <w:lvl w:ilvl="5">
       <w:numFmt w:val="bullet"/>
       <w:lvlText w:val="•"/>
       <w:lvlJc w:val="left"/>
@@ -5430,7 +5642,7 @@
         <w:lang w:val="hr-HR" w:eastAsia="en-US" w:bidi="ar-SA"/>
       </w:rPr>
     </w:lvl>
-    <w:lvl w:ilvl="6" w:tplc="60D442A2">
+    <w:lvl w:ilvl="6">
       <w:numFmt w:val="bullet"/>
       <w:lvlText w:val="•"/>
       <w:lvlJc w:val="left"/>
@@ -5442,7 +5654,7 @@
         <w:lang w:val="hr-HR" w:eastAsia="en-US" w:bidi="ar-SA"/>
       </w:rPr>
     </w:lvl>
-    <w:lvl w:ilvl="7" w:tplc="BEF69A58">
+    <w:lvl w:ilvl="7">
       <w:numFmt w:val="bullet"/>
       <w:lvlText w:val="•"/>
       <w:lvlJc w:val="left"/>
@@ -5454,7 +5666,7 @@
         <w:lang w:val="hr-HR" w:eastAsia="en-US" w:bidi="ar-SA"/>
       </w:rPr>
     </w:lvl>
-    <w:lvl w:ilvl="8" w:tplc="C8723BB8">
+    <w:lvl w:ilvl="8">
       <w:numFmt w:val="bullet"/>
       <w:lvlText w:val="•"/>
       <w:lvlJc w:val="left"/>
@@ -5469,9 +5681,9 @@
   </w:abstractNum>
   <w:abstractNum w:abstractNumId="4" w15:restartNumberingAfterBreak="0">
     <w:nsid w:val="532F79E4"/>
-    <w:multiLevelType w:val="hybridMultilevel"/>
+    <w:multiLevelType w:val="multilevel"/>
     <w:tmpl w:val="DF3EF384"/>
-    <w:lvl w:ilvl="0" w:tplc="8E7EFB0E">
+    <w:lvl w:ilvl="0">
       <w:start w:val="1"/>
       <w:numFmt w:val="decimal"/>
       <w:lvlText w:val="%1."/>
@@ -5489,7 +5701,7 @@
         <w:lang w:val="hr-HR" w:eastAsia="en-US" w:bidi="ar-SA"/>
       </w:rPr>
     </w:lvl>
-    <w:lvl w:ilvl="1" w:tplc="060C3FB8">
+    <w:lvl w:ilvl="1">
       <w:start w:val="1"/>
       <w:numFmt w:val="decimal"/>
       <w:lvlText w:val="%1.%2"/>
@@ -5508,7 +5720,7 @@
         <w:lang w:val="hr-HR" w:eastAsia="en-US" w:bidi="ar-SA"/>
       </w:rPr>
     </w:lvl>
-    <w:lvl w:ilvl="2" w:tplc="D8E68438">
+    <w:lvl w:ilvl="2">
       <w:numFmt w:val="bullet"/>
       <w:lvlText w:val="•"/>
       <w:lvlJc w:val="left"/>
@@ -5520,7 +5732,7 @@
         <w:lang w:val="hr-HR" w:eastAsia="en-US" w:bidi="ar-SA"/>
       </w:rPr>
     </w:lvl>
-    <w:lvl w:ilvl="3" w:tplc="F3F6E13E">
+    <w:lvl w:ilvl="3">
       <w:numFmt w:val="bullet"/>
       <w:lvlText w:val="•"/>
       <w:lvlJc w:val="left"/>
@@ -5532,7 +5744,7 @@
         <w:lang w:val="hr-HR" w:eastAsia="en-US" w:bidi="ar-SA"/>
       </w:rPr>
     </w:lvl>
-    <w:lvl w:ilvl="4" w:tplc="8A2C5948">
+    <w:lvl w:ilvl="4">
       <w:numFmt w:val="bullet"/>
       <w:lvlText w:val="•"/>
       <w:lvlJc w:val="left"/>
@@ -5544,7 +5756,7 @@
         <w:lang w:val="hr-HR" w:eastAsia="en-US" w:bidi="ar-SA"/>
       </w:rPr>
     </w:lvl>
-    <w:lvl w:ilvl="5" w:tplc="775C9FB0">
+    <w:lvl w:ilvl="5">
       <w:numFmt w:val="bullet"/>
       <w:lvlText w:val="•"/>
       <w:lvlJc w:val="left"/>
@@ -5556,7 +5768,7 @@
         <w:lang w:val="hr-HR" w:eastAsia="en-US" w:bidi="ar-SA"/>
       </w:rPr>
     </w:lvl>
-    <w:lvl w:ilvl="6" w:tplc="A52E4452">
+    <w:lvl w:ilvl="6">
       <w:numFmt w:val="bullet"/>
       <w:lvlText w:val="•"/>
       <w:lvlJc w:val="left"/>
@@ -5568,7 +5780,7 @@
         <w:lang w:val="hr-HR" w:eastAsia="en-US" w:bidi="ar-SA"/>
       </w:rPr>
     </w:lvl>
-    <w:lvl w:ilvl="7" w:tplc="8D5C8366">
+    <w:lvl w:ilvl="7">
       <w:numFmt w:val="bullet"/>
       <w:lvlText w:val="•"/>
       <w:lvlJc w:val="left"/>
@@ -5580,7 +5792,7 @@
         <w:lang w:val="hr-HR" w:eastAsia="en-US" w:bidi="ar-SA"/>
       </w:rPr>
     </w:lvl>
-    <w:lvl w:ilvl="8" w:tplc="5F6C4A30">
+    <w:lvl w:ilvl="8">
       <w:numFmt w:val="bullet"/>
       <w:lvlText w:val="•"/>
       <w:lvlJc w:val="left"/>
@@ -5949,7 +6161,7 @@
 </file>
 
 <file path=word/styles.xml><?xml version="1.0" encoding="utf-8"?>
-<w:styles xmlns:mc="http://schemas.openxmlformats.org/markup-compatibility/2006" xmlns:r="http://schemas.openxmlformats.org/officeDocument/2006/relationships" xmlns:w="http://schemas.openxmlformats.org/wordprocessingml/2006/main" xmlns:w14="http://schemas.microsoft.com/office/word/2010/wordml" xmlns:w15="http://schemas.microsoft.com/office/word/2012/wordml" xmlns:w16cex="http://schemas.microsoft.com/office/word/2018/wordml/cex" xmlns:w16cid="http://schemas.microsoft.com/office/word/2016/wordml/cid" xmlns:w16="http://schemas.microsoft.com/office/word/2018/wordml" xmlns:w16se="http://schemas.microsoft.com/office/word/2015/wordml/symex" mc:Ignorable="w14 w15 w16se w16cid w16 w16cex">
+<w:styles xmlns:mc="http://schemas.openxmlformats.org/markup-compatibility/2006" xmlns:r="http://schemas.openxmlformats.org/officeDocument/2006/relationships" xmlns:w="http://schemas.openxmlformats.org/wordprocessingml/2006/main" xmlns:w14="http://schemas.microsoft.com/office/word/2010/wordml" xmlns:w15="http://schemas.microsoft.com/office/word/2012/wordml" xmlns:w16cex="http://schemas.microsoft.com/office/word/2018/wordml/cex" xmlns:w16cid="http://schemas.microsoft.com/office/word/2016/wordml/cid" xmlns:w16="http://schemas.microsoft.com/office/word/2018/wordml" xmlns:w16sdtdh="http://schemas.microsoft.com/office/word/2020/wordml/sdtdatahash" xmlns:w16se="http://schemas.microsoft.com/office/word/2015/wordml/symex" mc:Ignorable="w14 w15 w16se w16cid w16 w16cex w16sdtdh">
   <w:docDefaults>
     <w:rPrDefault>
       <w:rPr>

</xml_diff>